<commit_message>
Corrected name of aceteoside and creating summary table
</commit_message>
<xml_diff>
--- a/writing/manuscript ver1 - edited BA 20201020.docx
+++ b/writing/manuscript ver1 - edited BA 20201020.docx
@@ -628,15 +628,7 @@
           <w:sz w:val="24"/>
           <w:szCs w:val="24"/>
         </w:rPr>
-        <w:t>Overall, our phylogeny and metabolite profile data were only weakly correlated</w:t>
-      </w:r>
-      <w:r>
-        <w:rPr>
-          <w:rFonts w:ascii="Times New Roman" w:hAnsi="Times New Roman" w:cs="Times New Roman"/>
-          <w:sz w:val="24"/>
-          <w:szCs w:val="24"/>
-        </w:rPr>
-        <w:t>, but we did find</w:t>
+        <w:t>Overall, our phylogeny and metabolite profile data were only weakly correlated, but we did find</w:t>
       </w:r>
       <w:r>
         <w:rPr>
@@ -4395,25 +4387,7 @@
           <w:sz w:val="24"/>
           <w:szCs w:val="24"/>
         </w:rPr>
-        <w:t xml:space="preserve"> in a </w:t>
-      </w:r>
-      <w:proofErr w:type="gramStart"/>
-      <w:r>
-        <w:rPr>
-          <w:rFonts w:ascii="Times New Roman" w:hAnsi="Times New Roman" w:cs="Times New Roman"/>
-          <w:sz w:val="24"/>
-          <w:szCs w:val="24"/>
-        </w:rPr>
-        <w:t>16 hour</w:t>
-      </w:r>
-      <w:proofErr w:type="gramEnd"/>
-      <w:r>
-        <w:rPr>
-          <w:rFonts w:ascii="Times New Roman" w:hAnsi="Times New Roman" w:cs="Times New Roman"/>
-          <w:sz w:val="24"/>
-          <w:szCs w:val="24"/>
-        </w:rPr>
-        <w:t xml:space="preserve"> light/ 8 hour dark photoperiod.</w:t>
+        <w:t xml:space="preserve"> in a 16 hour light/ 8 hour dark photoperiod.</w:t>
       </w:r>
       <w:r>
         <w:rPr>
@@ -5647,7 +5621,7 @@
           <w:sz w:val="24"/>
           <w:szCs w:val="24"/>
         </w:rPr>
-        <w:t>acetoside</w:t>
+        <w:t>aceteoside</w:t>
       </w:r>
       <w:proofErr w:type="spellEnd"/>
       <w:r>
@@ -9058,25 +9032,7 @@
           <w:sz w:val="24"/>
           <w:szCs w:val="24"/>
         </w:rPr>
-        <w:t xml:space="preserve">species </w:t>
-      </w:r>
-      <w:proofErr w:type="gramStart"/>
-      <w:r>
-        <w:rPr>
-          <w:rFonts w:ascii="Times New Roman" w:hAnsi="Times New Roman" w:cs="Times New Roman"/>
-          <w:sz w:val="24"/>
-          <w:szCs w:val="24"/>
-        </w:rPr>
-        <w:t>suggests</w:t>
-      </w:r>
-      <w:proofErr w:type="gramEnd"/>
-      <w:r>
-        <w:rPr>
-          <w:rFonts w:ascii="Times New Roman" w:hAnsi="Times New Roman" w:cs="Times New Roman"/>
-          <w:sz w:val="24"/>
-          <w:szCs w:val="24"/>
-        </w:rPr>
-        <w:t xml:space="preserve"> that the </w:t>
+        <w:t xml:space="preserve">species suggests that the </w:t>
       </w:r>
       <w:r>
         <w:rPr>
@@ -12948,7 +12904,7 @@
           <w:sz w:val="24"/>
           <w:szCs w:val="24"/>
         </w:rPr>
-        <w:t>acetoside</w:t>
+        <w:t>aceteoside</w:t>
       </w:r>
       <w:proofErr w:type="spellEnd"/>
       <w:r>
@@ -12966,7 +12922,7 @@
           <w:sz w:val="24"/>
           <w:szCs w:val="24"/>
         </w:rPr>
-        <w:t>acetoside</w:t>
+        <w:t>aceteoside</w:t>
       </w:r>
       <w:proofErr w:type="spellEnd"/>
       <w:r>
@@ -13056,7 +13012,7 @@
           <w:sz w:val="24"/>
           <w:szCs w:val="24"/>
         </w:rPr>
-        <w:t>acetoside</w:t>
+        <w:t>aceteoside</w:t>
       </w:r>
       <w:proofErr w:type="spellEnd"/>
       <w:r>
@@ -13122,7 +13078,7 @@
           <w:sz w:val="24"/>
           <w:szCs w:val="24"/>
         </w:rPr>
-        <w:t>acetoside</w:t>
+        <w:t>aceteoside</w:t>
       </w:r>
       <w:proofErr w:type="spellEnd"/>
       <w:r>
@@ -17567,6 +17523,7 @@
   <w:style w:type="character" w:default="1" w:styleId="DefaultParagraphFont">
     <w:name w:val="Default Paragraph Font"/>
     <w:uiPriority w:val="1"/>
+    <w:semiHidden/>
     <w:unhideWhenUsed/>
   </w:style>
   <w:style w:type="table" w:default="1" w:styleId="TableNormal">

</xml_diff>